<commit_message>
remove unused document content files, add a new invalid link to the document
</commit_message>
<xml_diff>
--- a/docs/Leitfaden_Studieninformation_d.docx
+++ b/docs/Leitfaden_Studieninformation_d.docx
@@ -1008,13 +1008,26 @@
           <w:szCs w:val="22"/>
         </w:rPr>
       </w:pPr>
-      <w:r>
-        <w:rPr>
-          <w:rFonts w:ascii="Arial" w:hAnsi="Arial" w:cs="Arial"/>
-          <w:sz w:val="22"/>
-          <w:szCs w:val="22"/>
-        </w:rPr>
-        <w:t>Vermeiden Sie negative Formulierungen oder Doppelverneinungen.</w:t>
+      <w:hyperlink r:id="rId9" w:history="1">
+        <w:r>
+          <w:rPr>
+            <w:rStyle w:val="Link"/>
+            <w:rFonts w:ascii="Arial" w:hAnsi="Arial" w:cs="Arial"/>
+            <w:sz w:val="22"/>
+            <w:szCs w:val="22"/>
+          </w:rPr>
+          <w:t>Vermeiden Sie negative Formulierungen oder Doppelverneinungen.</w:t>
+        </w:r>
+      </w:hyperlink>
+      <w:bookmarkStart w:id="0" w:name="_GoBack"/>
+      <w:bookmarkEnd w:id="0"/>
+      <w:r>
+        <w:rPr>
+          <w:rFonts w:ascii="Arial" w:hAnsi="Arial" w:cs="Arial"/>
+          <w:sz w:val="22"/>
+          <w:szCs w:val="22"/>
+        </w:rPr>
+        <w:t>Verwenden Sie wo immer möglich Grafiken, Schemata und Bilder.</w:t>
       </w:r>
     </w:p>
     <w:p>
@@ -1036,7 +1049,7 @@
           <w:sz w:val="22"/>
           <w:szCs w:val="22"/>
         </w:rPr>
-        <w:t>Verwenden Sie wo immer möglich Grafiken, Schemata und Bilder.</w:t>
+        <w:t>Lassen Sie den Text von einer Laienperson gegenlesen und auf Verständlichkeit beurteilen.</w:t>
       </w:r>
     </w:p>
     <w:p>
@@ -1058,7 +1071,47 @@
           <w:sz w:val="22"/>
           <w:szCs w:val="22"/>
         </w:rPr>
-        <w:t>Lassen Sie den Text von einer Laienperson gegenlesen und auf Verständlichkeit beurteilen.</w:t>
+        <w:t>Lassen Sie</w:t>
+      </w:r>
+      <w:r>
+        <w:rPr>
+          <w:rFonts w:ascii="Arial" w:hAnsi="Arial" w:cs="Arial"/>
+          <w:sz w:val="22"/>
+          <w:szCs w:val="22"/>
+        </w:rPr>
+        <w:t xml:space="preserve"> – wo notwendig – die Studien</w:t>
+      </w:r>
+      <w:r>
+        <w:rPr>
+          <w:rFonts w:ascii="Arial" w:hAnsi="Arial" w:cs="Arial"/>
+          <w:sz w:val="22"/>
+          <w:szCs w:val="22"/>
+        </w:rPr>
+        <w:t xml:space="preserve">information und </w:t>
+      </w:r>
+      <w:r>
+        <w:rPr>
+          <w:rFonts w:ascii="Arial" w:hAnsi="Arial" w:cs="Arial"/>
+          <w:sz w:val="22"/>
+          <w:szCs w:val="22"/>
+        </w:rPr>
+        <w:t>Einwilligungs</w:t>
+      </w:r>
+      <w:r>
+        <w:rPr>
+          <w:rFonts w:ascii="Arial" w:hAnsi="Arial" w:cs="Arial"/>
+          <w:sz w:val="22"/>
+          <w:szCs w:val="22"/>
+        </w:rPr>
+        <w:t>erklärung durch eine Fachperson übersetzen. Lassen Sie Übersetzungen durch eine Fachperson prüfen.</w:t>
+      </w:r>
+    </w:p>
+    <w:p>
+      <w:pPr>
+        <w:pStyle w:val="berschrift2"/>
+      </w:pPr>
+      <w:r>
+        <w:t>Layout:</w:t>
       </w:r>
     </w:p>
     <w:p>
@@ -1080,47 +1133,7 @@
           <w:sz w:val="22"/>
           <w:szCs w:val="22"/>
         </w:rPr>
-        <w:t>Lassen Sie</w:t>
-      </w:r>
-      <w:r>
-        <w:rPr>
-          <w:rFonts w:ascii="Arial" w:hAnsi="Arial" w:cs="Arial"/>
-          <w:sz w:val="22"/>
-          <w:szCs w:val="22"/>
-        </w:rPr>
-        <w:t xml:space="preserve"> – wo notwendig – die Studien</w:t>
-      </w:r>
-      <w:r>
-        <w:rPr>
-          <w:rFonts w:ascii="Arial" w:hAnsi="Arial" w:cs="Arial"/>
-          <w:sz w:val="22"/>
-          <w:szCs w:val="22"/>
-        </w:rPr>
-        <w:t xml:space="preserve">information und </w:t>
-      </w:r>
-      <w:r>
-        <w:rPr>
-          <w:rFonts w:ascii="Arial" w:hAnsi="Arial" w:cs="Arial"/>
-          <w:sz w:val="22"/>
-          <w:szCs w:val="22"/>
-        </w:rPr>
-        <w:t>Einwilligungs</w:t>
-      </w:r>
-      <w:r>
-        <w:rPr>
-          <w:rFonts w:ascii="Arial" w:hAnsi="Arial" w:cs="Arial"/>
-          <w:sz w:val="22"/>
-          <w:szCs w:val="22"/>
-        </w:rPr>
-        <w:t>erklärung durch eine Fachperson übersetzen. Lassen Sie Übersetzungen durch eine Fachperson prüfen.</w:t>
-      </w:r>
-    </w:p>
-    <w:p>
-      <w:pPr>
-        <w:pStyle w:val="berschrift2"/>
-      </w:pPr>
-      <w:r>
-        <w:t>Layout:</w:t>
+        <w:t xml:space="preserve">Gestalten Sie das Dokument ansprechend. Verwenden Sie (sparsam) Farben, zur Gliederung und Gestaltung. </w:t>
       </w:r>
     </w:p>
     <w:p>
@@ -1142,7 +1155,7 @@
           <w:sz w:val="22"/>
           <w:szCs w:val="22"/>
         </w:rPr>
-        <w:t xml:space="preserve">Gestalten Sie das Dokument ansprechend. Verwenden Sie (sparsam) Farben, zur Gliederung und Gestaltung. </w:t>
+        <w:t xml:space="preserve">Achten Sie auf Übersichtlichkeit, strukturieren Sie sorgfältig. </w:t>
       </w:r>
     </w:p>
     <w:p>
@@ -1164,7 +1177,7 @@
           <w:sz w:val="22"/>
           <w:szCs w:val="22"/>
         </w:rPr>
-        <w:t xml:space="preserve">Achten Sie auf Übersichtlichkeit, strukturieren Sie sorgfältig. </w:t>
+        <w:t xml:space="preserve">Überladen Sie das Dokument nicht. Halten Sie das Design nüchtern. </w:t>
       </w:r>
     </w:p>
     <w:p>
@@ -1186,48 +1199,26 @@
           <w:sz w:val="22"/>
           <w:szCs w:val="22"/>
         </w:rPr>
-        <w:t xml:space="preserve">Überladen Sie das Dokument nicht. Halten Sie das Design nüchtern. </w:t>
+        <w:t>Lassen Sie sich allenfalls</w:t>
+      </w:r>
+      <w:r>
+        <w:rPr>
+          <w:rFonts w:ascii="Arial" w:hAnsi="Arial" w:cs="Arial"/>
+          <w:sz w:val="22"/>
+          <w:szCs w:val="22"/>
+        </w:rPr>
+        <w:t xml:space="preserve"> von einer Fachperson (GrafikerIn, DesignerIn etc.) beraten. </w:t>
       </w:r>
     </w:p>
     <w:p>
       <w:pPr>
-        <w:numPr>
-          <w:ilvl w:val="0"/>
-          <w:numId w:val="7"/>
-        </w:numPr>
-        <w:ind w:left="567" w:hanging="567"/>
-        <w:rPr>
-          <w:rFonts w:ascii="Arial" w:hAnsi="Arial" w:cs="Arial"/>
-          <w:sz w:val="22"/>
-          <w:szCs w:val="22"/>
-        </w:rPr>
-      </w:pPr>
-      <w:r>
-        <w:rPr>
-          <w:rFonts w:ascii="Arial" w:hAnsi="Arial" w:cs="Arial"/>
-          <w:sz w:val="22"/>
-          <w:szCs w:val="22"/>
-        </w:rPr>
-        <w:t>Lassen Sie sich allenfalls</w:t>
-      </w:r>
-      <w:r>
-        <w:rPr>
-          <w:rFonts w:ascii="Arial" w:hAnsi="Arial" w:cs="Arial"/>
-          <w:sz w:val="22"/>
-          <w:szCs w:val="22"/>
-        </w:rPr>
-        <w:t xml:space="preserve"> von einer Fachperson (GrafikerIn, DesignerIn etc.) beraten. </w:t>
-      </w:r>
-    </w:p>
-    <w:p>
-      <w:pPr>
-        <w:rPr>
-          <w:rFonts w:ascii="Arial" w:hAnsi="Arial" w:cs="Arial"/>
-          <w:sz w:val="22"/>
-          <w:szCs w:val="22"/>
-        </w:rPr>
-      </w:pPr>
-      <w:hyperlink r:id="rId9" w:history="1">
+        <w:rPr>
+          <w:rFonts w:ascii="Arial" w:hAnsi="Arial" w:cs="Arial"/>
+          <w:sz w:val="22"/>
+          <w:szCs w:val="22"/>
+        </w:rPr>
+      </w:pPr>
+      <w:hyperlink r:id="rId10" w:history="1">
         <w:r>
           <w:rPr>
             <w:rStyle w:val="Link"/>
@@ -1238,8 +1229,6 @@
           <w:t>Lassen Sie Ihren Entwurf möglichst von einer Fachperson prüfen.</w:t>
         </w:r>
       </w:hyperlink>
-      <w:bookmarkStart w:id="0" w:name="_GoBack"/>
-      <w:bookmarkEnd w:id="0"/>
       <w:r>
         <w:rPr>
           <w:rFonts w:ascii="Arial" w:hAnsi="Arial" w:cs="Arial"/>
@@ -1250,10 +1239,10 @@
       </w:r>
     </w:p>
     <w:sectPr>
-      <w:headerReference w:type="default" r:id="rId10"/>
-      <w:footerReference w:type="default" r:id="rId11"/>
-      <w:headerReference w:type="first" r:id="rId12"/>
-      <w:footerReference w:type="first" r:id="rId13"/>
+      <w:headerReference w:type="default" r:id="rId11"/>
+      <w:footerReference w:type="default" r:id="rId12"/>
+      <w:headerReference w:type="first" r:id="rId13"/>
+      <w:footerReference w:type="first" r:id="rId14"/>
       <w:pgSz w:w="11900" w:h="16840" w:code="9"/>
       <w:pgMar w:top="1418" w:right="1134" w:bottom="1418" w:left="1418" w:header="652" w:footer="709" w:gutter="0"/>
       <w:cols w:space="708"/>

</xml_diff>